<commit_message>
Minor corrections to release procedure doco. Export QCaVariableNamePropertyManager class for gcc compiler. Move version number back to development following release.
</commit_message>
<xml_diff>
--- a/documentation/source/QE_ReleaseProcedure.docx
+++ b/documentation/source/QE_ReleaseProcedure.docx
@@ -1,6 +1,6 @@
 
 <file path=word/document.xml><?xml version="1.0" encoding="utf-8"?>
-<w:document xmlns:wpc="http://schemas.microsoft.com/office/word/2010/wordprocessingCanvas" xmlns:mc="http://schemas.openxmlformats.org/markup-compatibility/2006" xmlns:o="urn:schemas-microsoft-com:office:office" xmlns:r="http://schemas.openxmlformats.org/officeDocument/2006/relationships" xmlns:m="http://schemas.openxmlformats.org/officeDocument/2006/math" xmlns:v="urn:schemas-microsoft-com:vml" xmlns:wp14="http://schemas.microsoft.com/office/word/2010/wordprocessingDrawing" xmlns:wp="http://schemas.openxmlformats.org/drawingml/2006/wordprocessingDrawing" xmlns:w10="urn:schemas-microsoft-com:office:word" xmlns:w="http://schemas.openxmlformats.org/wordprocessingml/2006/main" xmlns:w14="http://schemas.microsoft.com/office/word/2010/wordml" xmlns:wpg="http://schemas.microsoft.com/office/word/2010/wordprocessingGroup" xmlns:wpi="http://schemas.microsoft.com/office/word/2010/wordprocessingInk" xmlns:wne="http://schemas.microsoft.com/office/word/2006/wordml" xmlns:wps="http://schemas.microsoft.com/office/word/2010/wordprocessingShape" mc:Ignorable="w14 wp14">
+<w:document xmlns:ve="http://schemas.openxmlformats.org/markup-compatibility/2006" xmlns:o="urn:schemas-microsoft-com:office:office" xmlns:r="http://schemas.openxmlformats.org/officeDocument/2006/relationships" xmlns:m="http://schemas.openxmlformats.org/officeDocument/2006/math" xmlns:v="urn:schemas-microsoft-com:vml" xmlns:wp="http://schemas.openxmlformats.org/drawingml/2006/wordprocessingDrawing" xmlns:w10="urn:schemas-microsoft-com:office:word" xmlns:w="http://schemas.openxmlformats.org/wordprocessingml/2006/main" xmlns:wne="http://schemas.microsoft.com/office/word/2006/wordml">
   <w:body>
     <w:p>
       <w:pPr>
@@ -29,7 +29,7 @@
                     </pic:cNvPicPr>
                   </pic:nvPicPr>
                   <pic:blipFill>
-                    <a:blip r:embed="rId9" cstate="print"/>
+                    <a:blip r:embed="rId8" cstate="print"/>
                     <a:srcRect/>
                     <a:stretch>
                       <a:fillRect/>
@@ -104,7 +104,10 @@
         <w:t>2</w:t>
       </w:r>
       <w:r>
-        <w:t>2 April</w:t>
+        <w:t xml:space="preserve">2 </w:t>
+      </w:r>
+      <w:r>
+        <w:t>December</w:t>
       </w:r>
       <w:r>
         <w:t xml:space="preserve"> 2014</w:t>
@@ -195,19 +198,55 @@
         <w:rPr>
           <w:rFonts w:ascii="Calibri" w:eastAsia="Times New Roman" w:hAnsi="Calibri" w:cs="Courier New"/>
         </w:rPr>
-        <w:t>Permission is granted to copy, distribute and/or modify this document under the terms of the GNU Free Documentation License, Version 1.3 or any later</w:t>
+        <w:t>Permission is granted to copy, distribute and/or modify this document under the terms of the GNU Free Documentation License, Version 1.3 or any laterversion published by the Free Software Foundation;with no InvariantSections, no Front-Cover Texts, and no Back-Cover Texts.</w:t>
       </w:r>
       <w:r>
         <w:rPr>
           <w:rFonts w:ascii="Calibri" w:eastAsia="Times New Roman" w:hAnsi="Calibri" w:cs="Courier New"/>
         </w:rPr>
+        <w:br/>
+      </w:r>
+      <w:r>
+        <w:rPr>
+          <w:rFonts w:ascii="Calibri" w:eastAsia="Times New Roman" w:hAnsi="Calibri" w:cs="Courier New"/>
+        </w:rPr>
+        <w:t xml:space="preserve">A copy of the license is included in the </w:t>
+      </w:r>
+      <w:r>
+        <w:rPr>
+          <w:rFonts w:ascii="Calibri" w:eastAsia="Times New Roman" w:hAnsi="Calibri" w:cs="Courier New"/>
+        </w:rPr>
+        <w:t>associated document ‘</w:t>
+      </w:r>
+      <w:r>
+        <w:rPr>
+          <w:rFonts w:ascii="Calibri" w:eastAsia="Times New Roman" w:hAnsi="Calibri" w:cs="Courier New"/>
+        </w:rPr>
+        <w:t xml:space="preserve">QE Framework </w:t>
+      </w:r>
+      <w:r>
+        <w:rPr>
+          <w:rFonts w:ascii="Calibri" w:eastAsia="Times New Roman" w:hAnsi="Calibri" w:cs="Courier New"/>
+        </w:rPr>
+        <w:t xml:space="preserve">– </w:t>
+      </w:r>
+      <w:r>
+        <w:rPr>
+          <w:rFonts w:ascii="Calibri" w:eastAsia="Times New Roman" w:hAnsi="Calibri" w:cs="Courier New"/>
+        </w:rPr>
+        <w:t>QEGui</w:t>
+      </w:r>
+      <w:r>
+        <w:rPr>
+          <w:rFonts w:ascii="Calibri" w:eastAsia="Times New Roman" w:hAnsi="Calibri" w:cs="Courier New"/>
+        </w:rPr>
         <w:t xml:space="preserve"> </w:t>
       </w:r>
       <w:r>
         <w:rPr>
           <w:rFonts w:ascii="Calibri" w:eastAsia="Times New Roman" w:hAnsi="Calibri" w:cs="Courier New"/>
         </w:rPr>
-        <w:t>version published by the Free Software Foundation;</w:t>
+        <w:t>and</w:t>
       </w:r>
       <w:r>
         <w:rPr>
@@ -219,7 +258,7 @@
         <w:rPr>
           <w:rFonts w:ascii="Calibri" w:eastAsia="Times New Roman" w:hAnsi="Calibri" w:cs="Courier New"/>
         </w:rPr>
-        <w:t>with no Invariant</w:t>
+        <w:t>User</w:t>
       </w:r>
       <w:r>
         <w:rPr>
@@ -231,69 +270,7 @@
         <w:rPr>
           <w:rFonts w:ascii="Calibri" w:eastAsia="Times New Roman" w:hAnsi="Calibri" w:cs="Courier New"/>
         </w:rPr>
-        <w:t>Sections, no Front-Cover Texts, and no Back-Cover Texts.</w:t>
-      </w:r>
-      <w:r>
-        <w:rPr>
-          <w:rFonts w:ascii="Calibri" w:eastAsia="Times New Roman" w:hAnsi="Calibri" w:cs="Courier New"/>
-        </w:rPr>
-        <w:br/>
-      </w:r>
-      <w:r>
-        <w:rPr>
-          <w:rFonts w:ascii="Calibri" w:eastAsia="Times New Roman" w:hAnsi="Calibri" w:cs="Courier New"/>
-        </w:rPr>
-        <w:t xml:space="preserve">A copy of the license is included in the </w:t>
-      </w:r>
-      <w:r>
-        <w:rPr>
-          <w:rFonts w:ascii="Calibri" w:eastAsia="Times New Roman" w:hAnsi="Calibri" w:cs="Courier New"/>
-        </w:rPr>
-        <w:t>associated document ‘</w:t>
-      </w:r>
-      <w:r>
-        <w:rPr>
-          <w:rFonts w:ascii="Calibri" w:eastAsia="Times New Roman" w:hAnsi="Calibri" w:cs="Courier New"/>
-        </w:rPr>
-        <w:t xml:space="preserve">QE Framework </w:t>
-      </w:r>
-      <w:r>
-        <w:rPr>
-          <w:rFonts w:ascii="Calibri" w:eastAsia="Times New Roman" w:hAnsi="Calibri" w:cs="Courier New"/>
-        </w:rPr>
-        <w:t xml:space="preserve">– </w:t>
-      </w:r>
-      <w:proofErr w:type="spellStart"/>
-      <w:r>
-        <w:rPr>
-          <w:rFonts w:ascii="Calibri" w:eastAsia="Times New Roman" w:hAnsi="Calibri" w:cs="Courier New"/>
-        </w:rPr>
-        <w:t>QEGui</w:t>
-      </w:r>
-      <w:proofErr w:type="spellEnd"/>
-      <w:r>
-        <w:rPr>
-          <w:rFonts w:ascii="Calibri" w:eastAsia="Times New Roman" w:hAnsi="Calibri" w:cs="Courier New"/>
-        </w:rPr>
-        <w:t xml:space="preserve"> </w:t>
-      </w:r>
-      <w:r>
-        <w:rPr>
-          <w:rFonts w:ascii="Calibri" w:eastAsia="Times New Roman" w:hAnsi="Calibri" w:cs="Courier New"/>
-        </w:rPr>
-        <w:t>and</w:t>
-      </w:r>
-      <w:r>
-        <w:rPr>
-          <w:rFonts w:ascii="Calibri" w:eastAsia="Times New Roman" w:hAnsi="Calibri" w:cs="Courier New"/>
-        </w:rPr>
-        <w:t xml:space="preserve"> </w:t>
-      </w:r>
-      <w:r>
-        <w:rPr>
-          <w:rFonts w:ascii="Calibri" w:eastAsia="Times New Roman" w:hAnsi="Calibri" w:cs="Courier New"/>
-        </w:rPr>
-        <w:t>User Interface Design</w:t>
+        <w:t>Interface Design</w:t>
       </w:r>
       <w:r>
         <w:rPr>
@@ -332,7 +309,6 @@
           <w:docPartUnique/>
         </w:docPartObj>
       </w:sdtPr>
-      <w:sdtEndPr/>
       <w:sdtContent>
         <w:p>
           <w:pPr>
@@ -501,7 +477,7 @@
     <w:p>
       <w:pPr>
         <w:sectPr>
-          <w:footerReference w:type="default" r:id="rId10"/>
+          <w:footerReference w:type="default" r:id="rId9"/>
           <w:pgSz w:w="11906" w:h="16838"/>
           <w:pgMar w:top="1440" w:right="1440" w:bottom="1440" w:left="1440" w:header="708" w:footer="708" w:gutter="0"/>
           <w:cols w:space="708"/>
@@ -547,20 +523,12 @@
         </w:numPr>
       </w:pPr>
       <w:r>
-        <w:t>Get ‘</w:t>
-      </w:r>
-      <w:proofErr w:type="spellStart"/>
-      <w:r>
-        <w:t>makefile</w:t>
-      </w:r>
-      <w:proofErr w:type="spellEnd"/>
-      <w:r>
-        <w:t>’ from the repository to /home/&lt;user&gt; directory:</w:t>
+        <w:t>Get ‘makefile’ from the repository to /home/&lt;user&gt; directory:</w:t>
       </w:r>
       <w:r>
         <w:br/>
       </w:r>
-      <w:hyperlink r:id="rId11" w:history="1">
+      <w:hyperlink r:id="rId10" w:history="1">
         <w:r>
           <w:rPr>
             <w:rStyle w:val="Hyperlink"/>
@@ -568,9 +536,6 @@
           <w:t>http://sourceforge.net/p/epicsqt/code/HEAD/tree/trunk/resources/makefile</w:t>
         </w:r>
       </w:hyperlink>
-      <w:r>
-        <w:t xml:space="preserve"> </w:t>
-      </w:r>
     </w:p>
     <w:p>
       <w:pPr>
@@ -597,19 +562,11 @@
           <w:rFonts w:ascii="Courier" w:hAnsi="Courier"/>
         </w:rPr>
       </w:pPr>
-      <w:proofErr w:type="gramStart"/>
       <w:r>
         <w:rPr>
           <w:rFonts w:ascii="Courier" w:hAnsi="Courier"/>
         </w:rPr>
-        <w:t>cd</w:t>
-      </w:r>
-      <w:proofErr w:type="gramEnd"/>
-      <w:r>
-        <w:rPr>
-          <w:rFonts w:ascii="Courier" w:hAnsi="Courier"/>
-        </w:rPr>
-        <w:t xml:space="preserve"> ~</w:t>
+        <w:t>cd ~</w:t>
       </w:r>
     </w:p>
     <w:p>
@@ -621,15 +578,7 @@
         </w:numPr>
       </w:pPr>
       <w:r>
-        <w:t>Create and populate ~/</w:t>
-      </w:r>
-      <w:proofErr w:type="spellStart"/>
-      <w:r>
-        <w:t>epicsqt</w:t>
-      </w:r>
-      <w:proofErr w:type="spellEnd"/>
-      <w:r>
-        <w:t>/trunk from repository:</w:t>
+        <w:t>Create and populate ~/epicsqt/trunk from repository:</w:t>
       </w:r>
     </w:p>
     <w:p>
@@ -645,19 +594,11 @@
           <w:rFonts w:ascii="Courier" w:hAnsi="Courier"/>
         </w:rPr>
       </w:pPr>
-      <w:proofErr w:type="gramStart"/>
       <w:r>
         <w:rPr>
           <w:rFonts w:ascii="Courier" w:hAnsi="Courier"/>
         </w:rPr>
-        <w:t>make</w:t>
-      </w:r>
-      <w:proofErr w:type="gramEnd"/>
-      <w:r>
-        <w:rPr>
-          <w:rFonts w:ascii="Courier" w:hAnsi="Courier"/>
-        </w:rPr>
-        <w:t xml:space="preserve"> checkout</w:t>
+        <w:t>make checkout</w:t>
       </w:r>
     </w:p>
     <w:p>
@@ -685,44 +626,30 @@
           <w:rFonts w:ascii="Courier" w:hAnsi="Courier"/>
         </w:rPr>
       </w:pPr>
-      <w:proofErr w:type="spellStart"/>
-      <w:proofErr w:type="gramStart"/>
       <w:r>
         <w:rPr>
           <w:rFonts w:ascii="Courier" w:hAnsi="Courier"/>
         </w:rPr>
-        <w:t>kwrite</w:t>
-      </w:r>
-      <w:proofErr w:type="spellEnd"/>
-      <w:proofErr w:type="gramEnd"/>
+        <w:t>k</w:t>
+      </w:r>
       <w:r>
         <w:rPr>
           <w:rFonts w:ascii="Courier" w:hAnsi="Courier"/>
         </w:rPr>
+        <w:t>write</w:t>
+      </w:r>
+      <w:r>
+        <w:rPr>
+          <w:rFonts w:ascii="Courier" w:hAnsi="Courier"/>
+        </w:rPr>
         <w:t xml:space="preserve"> </w:t>
       </w:r>
-      <w:proofErr w:type="spellStart"/>
       <w:r>
         <w:rPr>
           <w:rFonts w:ascii="Courier" w:hAnsi="Courier"/>
         </w:rPr>
-        <w:t>epicsqt</w:t>
-      </w:r>
-      <w:proofErr w:type="spellEnd"/>
-      <w:r>
-        <w:rPr>
-          <w:rFonts w:ascii="Courier" w:hAnsi="Courier"/>
-        </w:rPr>
-        <w:t>/trunk/framework/common/</w:t>
-      </w:r>
-      <w:proofErr w:type="spellStart"/>
-      <w:r>
-        <w:rPr>
-          <w:rFonts w:ascii="Courier" w:hAnsi="Courier"/>
-        </w:rPr>
-        <w:t>QEFrameworkVersion.h</w:t>
-      </w:r>
-      <w:proofErr w:type="spellEnd"/>
+        <w:t>epicsqt/trunk/framework/common/QEFrameworkVersion.h</w:t>
+      </w:r>
     </w:p>
     <w:p>
       <w:pPr>
@@ -772,19 +699,11 @@
           <w:rFonts w:ascii="Courier" w:hAnsi="Courier"/>
         </w:rPr>
       </w:pPr>
-      <w:proofErr w:type="gramStart"/>
       <w:r>
         <w:rPr>
           <w:rFonts w:ascii="Courier" w:hAnsi="Courier"/>
         </w:rPr>
-        <w:t>make</w:t>
-      </w:r>
-      <w:proofErr w:type="gramEnd"/>
-      <w:r>
-        <w:rPr>
-          <w:rFonts w:ascii="Courier" w:hAnsi="Courier"/>
-        </w:rPr>
-        <w:t xml:space="preserve"> framework</w:t>
+        <w:t>make framework</w:t>
       </w:r>
     </w:p>
     <w:p>
@@ -812,33 +731,29 @@
           <w:rFonts w:ascii="Courier" w:hAnsi="Courier"/>
         </w:rPr>
       </w:pPr>
-      <w:proofErr w:type="gramStart"/>
       <w:r>
         <w:rPr>
           <w:rFonts w:ascii="Courier" w:hAnsi="Courier"/>
         </w:rPr>
-        <w:t>cd</w:t>
-      </w:r>
-      <w:proofErr w:type="gramEnd"/>
+        <w:t>c</w:t>
+      </w:r>
       <w:r>
         <w:rPr>
           <w:rFonts w:ascii="Courier" w:hAnsi="Courier"/>
         </w:rPr>
+        <w:t>d</w:t>
+      </w:r>
+      <w:r>
+        <w:rPr>
+          <w:rFonts w:ascii="Courier" w:hAnsi="Courier"/>
+        </w:rPr>
         <w:t xml:space="preserve"> </w:t>
       </w:r>
-      <w:proofErr w:type="spellStart"/>
       <w:r>
         <w:rPr>
           <w:rFonts w:ascii="Courier" w:hAnsi="Courier"/>
         </w:rPr>
-        <w:t>epicsqt</w:t>
-      </w:r>
-      <w:proofErr w:type="spellEnd"/>
-      <w:r>
-        <w:rPr>
-          <w:rFonts w:ascii="Courier" w:hAnsi="Courier"/>
-        </w:rPr>
-        <w:t>/trunk/resources</w:t>
+        <w:t>epicsqt/trunk/resources</w:t>
       </w:r>
     </w:p>
     <w:p>
@@ -874,23 +789,19 @@
       </w:r>
       <w:r>
         <w:br/>
-        <w:t xml:space="preserve">(If this is not clear, you may chose to press on with a dummy </w:t>
-      </w:r>
-      <w:proofErr w:type="gramStart"/>
-      <w:r>
-        <w:t>summary ,</w:t>
-      </w:r>
-      <w:proofErr w:type="gramEnd"/>
-      <w:r>
-        <w:t xml:space="preserve"> and abort after the release notes have been generated; it will give you the opportunity to review the release notes before committing anything. At this point you can review the list of </w:t>
-      </w:r>
-      <w:proofErr w:type="spellStart"/>
-      <w:r>
-        <w:t>svn</w:t>
-      </w:r>
-      <w:proofErr w:type="spellEnd"/>
-      <w:r>
-        <w:t xml:space="preserve"> commits in the release notes and determine an appropriate summary statement.)</w:t>
+        <w:t xml:space="preserve">(If this is not clear, you may </w:t>
+      </w:r>
+      <w:r>
+        <w:t>choose</w:t>
+      </w:r>
+      <w:r>
+        <w:t xml:space="preserve"> t</w:t>
+      </w:r>
+      <w:r>
+        <w:t>o press on with a dummy summary</w:t>
+      </w:r>
+      <w:r>
+        <w:t>, and abort after the release notes have been generated; it will give you the opportunity to review the release notes before committing anything. At this point you can review the list of svn commits in the release notes and determine an appropriate summary statement.)</w:t>
       </w:r>
     </w:p>
     <w:p>
@@ -901,13 +812,8 @@
           <w:numId w:val="19"/>
         </w:numPr>
       </w:pPr>
-      <w:proofErr w:type="spellStart"/>
-      <w:r>
-        <w:t>SourceForge</w:t>
-      </w:r>
-      <w:proofErr w:type="spellEnd"/>
-      <w:r>
-        <w:t xml:space="preserve"> username and password</w:t>
+      <w:r>
+        <w:t>SourceForge username and password</w:t>
       </w:r>
     </w:p>
     <w:p>
@@ -923,36 +829,23 @@
           <w:rFonts w:ascii="Courier" w:hAnsi="Courier"/>
         </w:rPr>
       </w:pPr>
-      <w:proofErr w:type="gramStart"/>
       <w:r>
         <w:rPr>
           <w:rFonts w:ascii="Courier" w:hAnsi="Courier"/>
         </w:rPr>
         <w:lastRenderedPageBreak/>
-        <w:t>python</w:t>
-      </w:r>
-      <w:proofErr w:type="gramEnd"/>
-      <w:r>
-        <w:rPr>
-          <w:rFonts w:ascii="Courier" w:hAnsi="Courier"/>
-        </w:rPr>
-        <w:t xml:space="preserve"> ./release.py</w:t>
+        <w:t>python ./release.py</w:t>
       </w:r>
     </w:p>
     <w:p>
       <w:pPr>
         <w:ind w:left="709"/>
       </w:pPr>
-      <w:proofErr w:type="gramStart"/>
       <w:r>
         <w:t>This g</w:t>
       </w:r>
       <w:r>
-        <w:t>enerate</w:t>
-      </w:r>
-      <w:proofErr w:type="gramEnd"/>
-      <w:r>
-        <w:t xml:space="preserve"> release notes, create tags, commit new release</w:t>
+        <w:t>enerate release notes, create tags, commit new release</w:t>
       </w:r>
       <w:r>
         <w:t>, creates version tag</w:t>
@@ -985,41 +878,20 @@
         <w:t xml:space="preserve">and upload </w:t>
       </w:r>
       <w:r>
-        <w:t xml:space="preserve">the </w:t>
-      </w:r>
-      <w:proofErr w:type="spellStart"/>
-      <w:r>
-        <w:t>epicsqt</w:t>
-      </w:r>
-      <w:proofErr w:type="spellEnd"/>
+        <w:t>the epicsqt</w:t>
+      </w:r>
       <w:r>
         <w:t xml:space="preserve"> </w:t>
       </w:r>
       <w:r>
-        <w:t xml:space="preserve">rpm with </w:t>
-      </w:r>
-      <w:proofErr w:type="spellStart"/>
-      <w:r>
-        <w:t>ffmpeg</w:t>
-      </w:r>
-      <w:proofErr w:type="spellEnd"/>
-      <w:r>
-        <w:t xml:space="preserve"> support</w:t>
+        <w:t>rpm with ffmpeg support</w:t>
       </w:r>
       <w:r>
         <w:t>.</w:t>
       </w:r>
       <w:r>
         <w:br/>
-        <w:t xml:space="preserve">(Ensure you have no old versions of the </w:t>
-      </w:r>
-      <w:proofErr w:type="spellStart"/>
-      <w:r>
-        <w:t>epcisqt</w:t>
-      </w:r>
-      <w:proofErr w:type="spellEnd"/>
-      <w:r>
-        <w:t xml:space="preserve"> plugin - </w:t>
+        <w:t xml:space="preserve">(Ensure you have no old versions of the epcisqt plugin - </w:t>
       </w:r>
       <w:r>
         <w:t>libQEPlugin.so</w:t>
@@ -1028,15 +900,7 @@
         <w:t xml:space="preserve"> - </w:t>
       </w:r>
       <w:r>
-        <w:t xml:space="preserve">or </w:t>
-      </w:r>
-      <w:proofErr w:type="spellStart"/>
-      <w:r>
-        <w:t>qegui</w:t>
-      </w:r>
-      <w:proofErr w:type="spellEnd"/>
-      <w:r>
-        <w:t xml:space="preserve"> application </w:t>
+        <w:t xml:space="preserve">or qegui application </w:t>
       </w:r>
       <w:r>
         <w:t>that can be found by this procedure.)</w:t>
@@ -1055,19 +919,11 @@
           <w:rFonts w:ascii="Courier" w:hAnsi="Courier"/>
         </w:rPr>
       </w:pPr>
-      <w:proofErr w:type="gramStart"/>
       <w:r>
         <w:rPr>
           <w:rFonts w:ascii="Courier" w:hAnsi="Courier"/>
         </w:rPr>
-        <w:t>cd</w:t>
-      </w:r>
-      <w:proofErr w:type="gramEnd"/>
-      <w:r>
-        <w:rPr>
-          <w:rFonts w:ascii="Courier" w:hAnsi="Courier"/>
-        </w:rPr>
-        <w:t xml:space="preserve"> ~</w:t>
+        <w:t>cd ~</w:t>
       </w:r>
       <w:r>
         <w:rPr>
@@ -1097,7 +953,13 @@
         <w:t xml:space="preserve">Check the package used to build the rpm is </w:t>
       </w:r>
       <w:r>
-        <w:t>OK and is the correct version (from the help</w:t>
+        <w:t xml:space="preserve">OK and is the correct version (from the </w:t>
+      </w:r>
+      <w:r>
+        <w:t xml:space="preserve">QEGui </w:t>
+      </w:r>
+      <w:r>
+        <w:t>help</w:t>
       </w:r>
       <w:r>
         <w:t>-&gt;about</w:t>
@@ -1125,22 +987,25 @@
           <w:rFonts w:ascii="Courier" w:hAnsi="Courier"/>
         </w:rPr>
       </w:pPr>
-      <w:proofErr w:type="gramStart"/>
       <w:r>
         <w:rPr>
           <w:rFonts w:ascii="Courier" w:hAnsi="Courier"/>
         </w:rPr>
-        <w:t>package/</w:t>
-      </w:r>
-      <w:proofErr w:type="spellStart"/>
+        <w:t>cd package</w:t>
+      </w:r>
       <w:r>
         <w:rPr>
           <w:rFonts w:ascii="Courier" w:hAnsi="Courier"/>
         </w:rPr>
-        <w:t>executeQEGui</w:t>
-      </w:r>
-      <w:proofErr w:type="spellEnd"/>
-      <w:proofErr w:type="gramEnd"/>
+        <w:br/>
+        <w:t>.</w:t>
+      </w:r>
+      <w:r>
+        <w:rPr>
+          <w:rFonts w:ascii="Courier" w:hAnsi="Courier"/>
+        </w:rPr>
+        <w:t>/executeQEGui</w:t>
+      </w:r>
     </w:p>
     <w:p>
       <w:pPr>
@@ -1163,11 +1028,22 @@
           <w:rFonts w:ascii="Courier" w:hAnsi="Courier"/>
         </w:rPr>
       </w:pPr>
-      <w:proofErr w:type="gramStart"/>
       <w:r>
         <w:rPr>
           <w:rFonts w:ascii="Courier" w:hAnsi="Courier"/>
         </w:rPr>
+        <w:t>cd ~</w:t>
+      </w:r>
+      <w:r>
+        <w:rPr>
+          <w:rFonts w:ascii="Courier" w:hAnsi="Courier"/>
+        </w:rPr>
+        <w:br/>
+      </w:r>
+      <w:r>
+        <w:rPr>
+          <w:rFonts w:ascii="Courier" w:hAnsi="Courier"/>
+        </w:rPr>
         <w:t>m</w:t>
       </w:r>
       <w:r>
@@ -1176,21 +1052,18 @@
         </w:rPr>
         <w:t>ake</w:t>
       </w:r>
-      <w:proofErr w:type="gramEnd"/>
       <w:r>
         <w:rPr>
           <w:rFonts w:ascii="Courier" w:hAnsi="Courier"/>
         </w:rPr>
         <w:t xml:space="preserve"> </w:t>
       </w:r>
-      <w:proofErr w:type="spellStart"/>
       <w:r>
         <w:rPr>
           <w:rFonts w:ascii="Courier" w:hAnsi="Courier"/>
         </w:rPr>
         <w:t>upload_rpm</w:t>
       </w:r>
-      <w:proofErr w:type="spellEnd"/>
     </w:p>
     <w:p>
       <w:pPr>
@@ -1201,23 +1074,25 @@
         </w:numPr>
       </w:pPr>
       <w:r>
-        <w:t>Repeat the last step (build and upload rpm</w:t>
-      </w:r>
-      <w:proofErr w:type="gramStart"/>
-      <w:r>
-        <w:t>)without</w:t>
-      </w:r>
-      <w:proofErr w:type="gramEnd"/>
+        <w:t xml:space="preserve">Upload any documentation changed since last release to </w:t>
+      </w:r>
+      <w:hyperlink r:id="rId11" w:history="1">
+        <w:r>
+          <w:rPr>
+            <w:rStyle w:val="Hyperlink"/>
+          </w:rPr>
+          <w:t>https://sourceforge.net/projects/epicsqt/files/documentation/</w:t>
+        </w:r>
+      </w:hyperlink>
       <w:r>
         <w:t xml:space="preserve"> </w:t>
       </w:r>
-      <w:proofErr w:type="spellStart"/>
-      <w:r>
-        <w:t>ffmpeg</w:t>
-      </w:r>
-      <w:proofErr w:type="spellEnd"/>
-      <w:r>
-        <w:t xml:space="preserve"> support.</w:t>
+      <w:r>
+        <w:br/>
+        <w:t xml:space="preserve">Typically, this is at least </w:t>
+      </w:r>
+      <w:r>
+        <w:t>QE_QEGuiAndUserInterfaceDesign.pdf</w:t>
       </w:r>
     </w:p>
     <w:p>
@@ -1229,13 +1104,19 @@
         </w:numPr>
       </w:pPr>
       <w:r>
-        <w:t xml:space="preserve">email </w:t>
-      </w:r>
-      <w:proofErr w:type="spellStart"/>
-      <w:r>
-        <w:t>techtalk</w:t>
-      </w:r>
-      <w:proofErr w:type="spellEnd"/>
+        <w:t xml:space="preserve">In latest zipped source package in </w:t>
+      </w:r>
+      <w:hyperlink r:id="rId12" w:history="1">
+        <w:r>
+          <w:rPr>
+            <w:rStyle w:val="Hyperlink"/>
+          </w:rPr>
+          <w:t>https://sourceforge.net/projects/epicsqt/files/</w:t>
+        </w:r>
+      </w:hyperlink>
+      <w:r>
+        <w:t xml:space="preserve"> mark source as suitable for all platforms (click on ‘i’ information icon and select all platforms. (Until this is done this source package will not be offered as the latest package on the home page)</w:t>
+      </w:r>
     </w:p>
     <w:p>
       <w:pPr>
@@ -1246,27 +1127,41 @@
         </w:numPr>
       </w:pPr>
       <w:r>
-        <w:t xml:space="preserve">post message on </w:t>
-      </w:r>
-      <w:proofErr w:type="spellStart"/>
-      <w:r>
-        <w:t>sourceForge</w:t>
-      </w:r>
-      <w:proofErr w:type="spellEnd"/>
+        <w:t>Download the package on windows, build and upload windows packages.</w:t>
+      </w:r>
+    </w:p>
+    <w:p>
+      <w:pPr>
+        <w:pStyle w:val="ListParagraph"/>
+        <w:numPr>
+          <w:ilvl w:val="0"/>
+          <w:numId w:val="19"/>
+        </w:numPr>
+      </w:pPr>
+      <w:r>
+        <w:t>email techtalk</w:t>
+      </w:r>
+    </w:p>
+    <w:p>
+      <w:pPr>
+        <w:pStyle w:val="ListParagraph"/>
+        <w:numPr>
+          <w:ilvl w:val="0"/>
+          <w:numId w:val="19"/>
+        </w:numPr>
+      </w:pPr>
+      <w:r>
+        <w:t>post message on sourceForge</w:t>
+      </w:r>
       <w:r>
         <w:t xml:space="preserve"> </w:t>
       </w:r>
-      <w:proofErr w:type="spellStart"/>
-      <w:r>
-        <w:t>epicsqt</w:t>
-      </w:r>
-      <w:proofErr w:type="spellEnd"/>
-      <w:r>
-        <w:t xml:space="preserve"> forums</w:t>
+      <w:r>
+        <w:t>epicsqt forums</w:t>
       </w:r>
     </w:p>
     <w:sectPr>
-      <w:headerReference w:type="default" r:id="rId12"/>
+      <w:headerReference w:type="default" r:id="rId13"/>
       <w:pgSz w:w="11906" w:h="16838"/>
       <w:pgMar w:top="1440" w:right="1440" w:bottom="1440" w:left="1440" w:header="708" w:footer="708" w:gutter="0"/>
       <w:cols w:space="708"/>
@@ -1277,8 +1172,8 @@
 </file>
 
 <file path=word/endnotes.xml><?xml version="1.0" encoding="utf-8"?>
-<w:endnotes xmlns:wpc="http://schemas.microsoft.com/office/word/2010/wordprocessingCanvas" xmlns:mc="http://schemas.openxmlformats.org/markup-compatibility/2006" xmlns:o="urn:schemas-microsoft-com:office:office" xmlns:r="http://schemas.openxmlformats.org/officeDocument/2006/relationships" xmlns:m="http://schemas.openxmlformats.org/officeDocument/2006/math" xmlns:v="urn:schemas-microsoft-com:vml" xmlns:wp14="http://schemas.microsoft.com/office/word/2010/wordprocessingDrawing" xmlns:wp="http://schemas.openxmlformats.org/drawingml/2006/wordprocessingDrawing" xmlns:w10="urn:schemas-microsoft-com:office:word" xmlns:w="http://schemas.openxmlformats.org/wordprocessingml/2006/main" xmlns:w14="http://schemas.microsoft.com/office/word/2010/wordml" xmlns:wpg="http://schemas.microsoft.com/office/word/2010/wordprocessingGroup" xmlns:wpi="http://schemas.microsoft.com/office/word/2010/wordprocessingInk" xmlns:wne="http://schemas.microsoft.com/office/word/2006/wordml" xmlns:wps="http://schemas.microsoft.com/office/word/2010/wordprocessingShape" mc:Ignorable="w14 wp14">
-  <w:endnote w:type="separator" w:id="-1">
+<w:endnotes xmlns:ve="http://schemas.openxmlformats.org/markup-compatibility/2006" xmlns:o="urn:schemas-microsoft-com:office:office" xmlns:r="http://schemas.openxmlformats.org/officeDocument/2006/relationships" xmlns:m="http://schemas.openxmlformats.org/officeDocument/2006/math" xmlns:v="urn:schemas-microsoft-com:vml" xmlns:wp="http://schemas.openxmlformats.org/drawingml/2006/wordprocessingDrawing" xmlns:w10="urn:schemas-microsoft-com:office:word" xmlns:w="http://schemas.openxmlformats.org/wordprocessingml/2006/main" xmlns:wne="http://schemas.microsoft.com/office/word/2006/wordml">
+  <w:endnote w:type="separator" w:id="0">
     <w:p>
       <w:pPr>
         <w:spacing w:after="0" w:line="240" w:lineRule="auto"/>
@@ -1288,7 +1183,7 @@
       </w:r>
     </w:p>
   </w:endnote>
-  <w:endnote w:type="continuationSeparator" w:id="0">
+  <w:endnote w:type="continuationSeparator" w:id="1">
     <w:p>
       <w:pPr>
         <w:spacing w:after="0" w:line="240" w:lineRule="auto"/>
@@ -1302,7 +1197,7 @@
 </file>
 
 <file path=word/footer1.xml><?xml version="1.0" encoding="utf-8"?>
-<w:ftr xmlns:wpc="http://schemas.microsoft.com/office/word/2010/wordprocessingCanvas" xmlns:mc="http://schemas.openxmlformats.org/markup-compatibility/2006" xmlns:o="urn:schemas-microsoft-com:office:office" xmlns:r="http://schemas.openxmlformats.org/officeDocument/2006/relationships" xmlns:m="http://schemas.openxmlformats.org/officeDocument/2006/math" xmlns:v="urn:schemas-microsoft-com:vml" xmlns:wp14="http://schemas.microsoft.com/office/word/2010/wordprocessingDrawing" xmlns:wp="http://schemas.openxmlformats.org/drawingml/2006/wordprocessingDrawing" xmlns:w10="urn:schemas-microsoft-com:office:word" xmlns:w="http://schemas.openxmlformats.org/wordprocessingml/2006/main" xmlns:w14="http://schemas.microsoft.com/office/word/2010/wordml" xmlns:wpg="http://schemas.microsoft.com/office/word/2010/wordprocessingGroup" xmlns:wpi="http://schemas.microsoft.com/office/word/2010/wordprocessingInk" xmlns:wne="http://schemas.microsoft.com/office/word/2006/wordml" xmlns:wps="http://schemas.microsoft.com/office/word/2010/wordprocessingShape" mc:Ignorable="w14 wp14">
+<w:ftr xmlns:ve="http://schemas.openxmlformats.org/markup-compatibility/2006" xmlns:o="urn:schemas-microsoft-com:office:office" xmlns:r="http://schemas.openxmlformats.org/officeDocument/2006/relationships" xmlns:m="http://schemas.openxmlformats.org/officeDocument/2006/math" xmlns:v="urn:schemas-microsoft-com:vml" xmlns:wp="http://schemas.openxmlformats.org/drawingml/2006/wordprocessingDrawing" xmlns:w10="urn:schemas-microsoft-com:office:word" xmlns:w="http://schemas.openxmlformats.org/wordprocessingml/2006/main" xmlns:wne="http://schemas.microsoft.com/office/word/2006/wordml">
   <w:p>
     <w:pPr>
       <w:pStyle w:val="Footer"/>
@@ -1320,7 +1215,7 @@
         <w:bottom w:w="28" w:type="dxa"/>
         <w:right w:w="0" w:type="dxa"/>
       </w:tblCellMar>
-      <w:tblLook w:val="00BF" w:firstRow="1" w:lastRow="0" w:firstColumn="1" w:lastColumn="0" w:noHBand="0" w:noVBand="0"/>
+      <w:tblLook w:val="00BF"/>
     </w:tblPr>
     <w:tblGrid>
       <w:gridCol w:w="1178"/>
@@ -1467,7 +1362,7 @@
               <w:color w:val="747476"/>
               <w:sz w:val="18"/>
             </w:rPr>
-            <w:t>1</w:t>
+            <w:t>3</w:t>
           </w:r>
           <w:r>
             <w:rPr>
@@ -1537,8 +1432,8 @@
 </file>
 
 <file path=word/footnotes.xml><?xml version="1.0" encoding="utf-8"?>
-<w:footnotes xmlns:wpc="http://schemas.microsoft.com/office/word/2010/wordprocessingCanvas" xmlns:mc="http://schemas.openxmlformats.org/markup-compatibility/2006" xmlns:o="urn:schemas-microsoft-com:office:office" xmlns:r="http://schemas.openxmlformats.org/officeDocument/2006/relationships" xmlns:m="http://schemas.openxmlformats.org/officeDocument/2006/math" xmlns:v="urn:schemas-microsoft-com:vml" xmlns:wp14="http://schemas.microsoft.com/office/word/2010/wordprocessingDrawing" xmlns:wp="http://schemas.openxmlformats.org/drawingml/2006/wordprocessingDrawing" xmlns:w10="urn:schemas-microsoft-com:office:word" xmlns:w="http://schemas.openxmlformats.org/wordprocessingml/2006/main" xmlns:w14="http://schemas.microsoft.com/office/word/2010/wordml" xmlns:wpg="http://schemas.microsoft.com/office/word/2010/wordprocessingGroup" xmlns:wpi="http://schemas.microsoft.com/office/word/2010/wordprocessingInk" xmlns:wne="http://schemas.microsoft.com/office/word/2006/wordml" xmlns:wps="http://schemas.microsoft.com/office/word/2010/wordprocessingShape" mc:Ignorable="w14 wp14">
-  <w:footnote w:type="separator" w:id="-1">
+<w:footnotes xmlns:ve="http://schemas.openxmlformats.org/markup-compatibility/2006" xmlns:o="urn:schemas-microsoft-com:office:office" xmlns:r="http://schemas.openxmlformats.org/officeDocument/2006/relationships" xmlns:m="http://schemas.openxmlformats.org/officeDocument/2006/math" xmlns:v="urn:schemas-microsoft-com:vml" xmlns:wp="http://schemas.openxmlformats.org/drawingml/2006/wordprocessingDrawing" xmlns:w10="urn:schemas-microsoft-com:office:word" xmlns:w="http://schemas.openxmlformats.org/wordprocessingml/2006/main" xmlns:wne="http://schemas.microsoft.com/office/word/2006/wordml">
+  <w:footnote w:type="separator" w:id="0">
     <w:p>
       <w:pPr>
         <w:spacing w:after="0" w:line="240" w:lineRule="auto"/>
@@ -1548,7 +1443,7 @@
       </w:r>
     </w:p>
   </w:footnote>
-  <w:footnote w:type="continuationSeparator" w:id="0">
+  <w:footnote w:type="continuationSeparator" w:id="1">
     <w:p>
       <w:pPr>
         <w:spacing w:after="0" w:line="240" w:lineRule="auto"/>
@@ -1562,11 +1457,11 @@
 </file>
 
 <file path=word/header1.xml><?xml version="1.0" encoding="utf-8"?>
-<w:hdr xmlns:wpc="http://schemas.microsoft.com/office/word/2010/wordprocessingCanvas" xmlns:mc="http://schemas.openxmlformats.org/markup-compatibility/2006" xmlns:o="urn:schemas-microsoft-com:office:office" xmlns:r="http://schemas.openxmlformats.org/officeDocument/2006/relationships" xmlns:m="http://schemas.openxmlformats.org/officeDocument/2006/math" xmlns:v="urn:schemas-microsoft-com:vml" xmlns:wp14="http://schemas.microsoft.com/office/word/2010/wordprocessingDrawing" xmlns:wp="http://schemas.openxmlformats.org/drawingml/2006/wordprocessingDrawing" xmlns:w10="urn:schemas-microsoft-com:office:word" xmlns:w="http://schemas.openxmlformats.org/wordprocessingml/2006/main" xmlns:w14="http://schemas.microsoft.com/office/word/2010/wordml" xmlns:wpg="http://schemas.microsoft.com/office/word/2010/wordprocessingGroup" xmlns:wpi="http://schemas.microsoft.com/office/word/2010/wordprocessingInk" xmlns:wne="http://schemas.microsoft.com/office/word/2006/wordml" xmlns:wps="http://schemas.microsoft.com/office/word/2010/wordprocessingShape" mc:Ignorable="w14 wp14">
+<w:hdr xmlns:ve="http://schemas.openxmlformats.org/markup-compatibility/2006" xmlns:o="urn:schemas-microsoft-com:office:office" xmlns:r="http://schemas.openxmlformats.org/officeDocument/2006/relationships" xmlns:m="http://schemas.openxmlformats.org/officeDocument/2006/math" xmlns:v="urn:schemas-microsoft-com:vml" xmlns:wp="http://schemas.openxmlformats.org/drawingml/2006/wordprocessingDrawing" xmlns:w10="urn:schemas-microsoft-com:office:word" xmlns:w="http://schemas.openxmlformats.org/wordprocessingml/2006/main" xmlns:wne="http://schemas.microsoft.com/office/word/2006/wordml">
   <w:tbl>
     <w:tblPr>
       <w:tblW w:w="4962" w:type="pct"/>
-      <w:tblLook w:val="00BF" w:firstRow="1" w:lastRow="0" w:firstColumn="1" w:lastColumn="0" w:noHBand="0" w:noVBand="0"/>
+      <w:tblLook w:val="00BF"/>
     </w:tblPr>
     <w:tblGrid>
       <w:gridCol w:w="5776"/>
@@ -1730,7 +1625,7 @@
 </file>
 
 <file path=word/numbering.xml><?xml version="1.0" encoding="utf-8"?>
-<w:numbering xmlns:wpc="http://schemas.microsoft.com/office/word/2010/wordprocessingCanvas" xmlns:mc="http://schemas.openxmlformats.org/markup-compatibility/2006" xmlns:o="urn:schemas-microsoft-com:office:office" xmlns:r="http://schemas.openxmlformats.org/officeDocument/2006/relationships" xmlns:m="http://schemas.openxmlformats.org/officeDocument/2006/math" xmlns:v="urn:schemas-microsoft-com:vml" xmlns:wp14="http://schemas.microsoft.com/office/word/2010/wordprocessingDrawing" xmlns:wp="http://schemas.openxmlformats.org/drawingml/2006/wordprocessingDrawing" xmlns:w10="urn:schemas-microsoft-com:office:word" xmlns:w="http://schemas.openxmlformats.org/wordprocessingml/2006/main" xmlns:w14="http://schemas.microsoft.com/office/word/2010/wordml" xmlns:wpg="http://schemas.microsoft.com/office/word/2010/wordprocessingGroup" xmlns:wpi="http://schemas.microsoft.com/office/word/2010/wordprocessingInk" xmlns:wne="http://schemas.microsoft.com/office/word/2006/wordml" xmlns:wps="http://schemas.microsoft.com/office/word/2010/wordprocessingShape" mc:Ignorable="w14 wp14">
+<w:numbering xmlns:ve="http://schemas.openxmlformats.org/markup-compatibility/2006" xmlns:o="urn:schemas-microsoft-com:office:office" xmlns:r="http://schemas.openxmlformats.org/officeDocument/2006/relationships" xmlns:m="http://schemas.openxmlformats.org/officeDocument/2006/math" xmlns:v="urn:schemas-microsoft-com:vml" xmlns:wp="http://schemas.openxmlformats.org/drawingml/2006/wordprocessingDrawing" xmlns:w10="urn:schemas-microsoft-com:office:word" xmlns:w="http://schemas.openxmlformats.org/wordprocessingml/2006/main" xmlns:wne="http://schemas.microsoft.com/office/word/2006/wordml">
   <w:abstractNum w:abstractNumId="0">
     <w:nsid w:val="002543ED"/>
     <w:multiLevelType w:val="hybridMultilevel"/>
@@ -3884,7 +3779,7 @@
 </file>
 
 <file path=word/styles.xml><?xml version="1.0" encoding="utf-8"?>
-<w:styles xmlns:mc="http://schemas.openxmlformats.org/markup-compatibility/2006" xmlns:r="http://schemas.openxmlformats.org/officeDocument/2006/relationships" xmlns:w="http://schemas.openxmlformats.org/wordprocessingml/2006/main" xmlns:w14="http://schemas.microsoft.com/office/word/2010/wordml" mc:Ignorable="w14">
+<w:styles xmlns:r="http://schemas.openxmlformats.org/officeDocument/2006/relationships" xmlns:w="http://schemas.openxmlformats.org/wordprocessingml/2006/main">
   <w:docDefaults>
     <w:rPrDefault>
       <w:rPr>
@@ -4125,6 +4020,7 @@
     <w:uiPriority w:val="99"/>
     <w:semiHidden/>
     <w:unhideWhenUsed/>
+    <w:qFormat/>
     <w:tblPr>
       <w:tblInd w:w="0" w:type="dxa"/>
       <w:tblCellMar>
@@ -4366,6 +4262,7 @@
       <w:spacing w:after="0" w:line="240" w:lineRule="auto"/>
     </w:pPr>
     <w:tblPr>
+      <w:tblInd w:w="0" w:type="dxa"/>
       <w:tblBorders>
         <w:top w:val="single" w:sz="4" w:space="0" w:color="000000" w:themeColor="text1"/>
         <w:left w:val="single" w:sz="4" w:space="0" w:color="000000" w:themeColor="text1"/>
@@ -4374,6 +4271,12 @@
         <w:insideH w:val="single" w:sz="4" w:space="0" w:color="000000" w:themeColor="text1"/>
         <w:insideV w:val="single" w:sz="4" w:space="0" w:color="000000" w:themeColor="text1"/>
       </w:tblBorders>
+      <w:tblCellMar>
+        <w:top w:w="0" w:type="dxa"/>
+        <w:left w:w="108" w:type="dxa"/>
+        <w:bottom w:w="0" w:type="dxa"/>
+        <w:right w:w="108" w:type="dxa"/>
+      </w:tblCellMar>
     </w:tblPr>
   </w:style>
 </w:styles>

</xml_diff>